<commit_message>
Working on Profile module
</commit_message>
<xml_diff>
--- a/Design Document.docx
+++ b/Design Document.docx
@@ -2006,6 +2006,11 @@
       <w:r>
         <w:tab/>
       </w:r>
+      <w:r>
+        <w:t>List of dancers in studio and list of requested association</w:t>
+      </w:r>
+      <w:bookmarkStart w:id="1" w:name="_GoBack"/>
+      <w:bookmarkEnd w:id="1"/>
     </w:p>
     <w:p>
       <w:pPr>
@@ -2868,10 +2873,7 @@
         <w:contextualSpacing/>
       </w:pPr>
       <w:r>
-        <w:t>POST to studio/competition/</w:t>
-      </w:r>
-      <w:r>
-        <w:t xml:space="preserve">(competition_id [0-9]+)/event/(event_id [0-9]+)/round/(round_id </w:t>
+        <w:t xml:space="preserve">POST to studio/competition/(competition_id [0-9]+)/event/(event_id [0-9]+)/round/(round_id </w:t>
       </w:r>
       <w:r>
         <w:br/>
@@ -2879,10 +2881,7 @@
       </w:r>
       <w:r>
         <w:tab/>
-        <w:t>[0-9]+)</w:t>
-      </w:r>
-      <w:r>
-        <w:t>/update_max</w:t>
+        <w:t>[0-9]+)/update_max</w:t>
       </w:r>
     </w:p>
     <w:p>
@@ -2970,10 +2969,7 @@
         <w:contextualSpacing/>
       </w:pPr>
       <w:r>
-        <w:t xml:space="preserve">POST to </w:t>
-      </w:r>
-      <w:r>
-        <w:t xml:space="preserve">studio/competition/(competition_id [0-9]+)/event/(event_id [0-9]+)/round/(round_id </w:t>
+        <w:t xml:space="preserve">POST to studio/competition/(competition_id [0-9]+)/event/(event_id [0-9]+)/round/(round_id </w:t>
       </w:r>
       <w:r>
         <w:br/>
@@ -2981,10 +2977,7 @@
       </w:r>
       <w:r>
         <w:tab/>
-        <w:t>[0-9]+)/</w:t>
-      </w:r>
-      <w:r>
-        <w:t>disqualify</w:t>
+        <w:t>[0-9]+)/disqualify</w:t>
       </w:r>
     </w:p>
     <w:p>
@@ -3073,13 +3066,7 @@
       </w:pPr>
       <w:r>
         <w:lastRenderedPageBreak/>
-        <w:t xml:space="preserve">POST </w:t>
-      </w:r>
-      <w:r>
-        <w:t>to studio/competition/(competition_id [0-9]+)/event/(event_id [0-9]+)/</w:t>
-      </w:r>
-      <w:r>
-        <w:t>enlist</w:t>
+        <w:t>POST to studio/competition/(competition_id [0-9]+)/event/(event_id [0-9]+)/enlist</w:t>
       </w:r>
     </w:p>
     <w:p>
@@ -3167,13 +3154,7 @@
         <w:contextualSpacing/>
       </w:pPr>
       <w:r>
-        <w:t>GET to studio/competition/</w:t>
-      </w:r>
-      <w:r>
-        <w:t>(competition_id [0-9]+)/</w:t>
-      </w:r>
-      <w:r>
-        <w:t>heat_list</w:t>
+        <w:t>GET to studio/competition/(competition_id [0-9]+)/heat_list</w:t>
       </w:r>
     </w:p>
     <w:p>
@@ -3320,33 +3301,23 @@
       </w:r>
       <w:r>
         <w:tab/>
-      </w:r>
-      <w:r>
-        <w:t xml:space="preserve">        </w:t>
-      </w:r>
-      <w:r>
-        <w:t>Heat_number: Integer</w:t>
-      </w:r>
-    </w:p>
-    <w:p>
-      <w:pPr>
-        <w:spacing w:line="200" w:lineRule="exact"/>
-        <w:contextualSpacing/>
-      </w:pPr>
-      <w:r>
-        <w:tab/>
-      </w:r>
-      <w:r>
-        <w:tab/>
-      </w:r>
-      <w:r>
-        <w:tab/>
-      </w:r>
-      <w:r>
-        <w:t xml:space="preserve">        </w:t>
-      </w:r>
-      <w:r>
-        <w:t>Couples: [{</w:t>
+        <w:t xml:space="preserve">        Heat_number: Integer</w:t>
+      </w:r>
+    </w:p>
+    <w:p>
+      <w:pPr>
+        <w:spacing w:line="200" w:lineRule="exact"/>
+        <w:contextualSpacing/>
+      </w:pPr>
+      <w:r>
+        <w:tab/>
+      </w:r>
+      <w:r>
+        <w:tab/>
+      </w:r>
+      <w:r>
+        <w:tab/>
+        <w:t xml:space="preserve">        Couples: [{</w:t>
       </w:r>
     </w:p>
     <w:p>
@@ -3419,33 +3390,23 @@
       </w:r>
       <w:r>
         <w:tab/>
-      </w:r>
-      <w:r>
-        <w:t xml:space="preserve">        </w:t>
-      </w:r>
-      <w:r>
-        <w:t>}]</w:t>
-      </w:r>
-    </w:p>
-    <w:p>
-      <w:pPr>
-        <w:spacing w:line="200" w:lineRule="exact"/>
-        <w:contextualSpacing/>
-      </w:pPr>
-      <w:r>
-        <w:tab/>
-      </w:r>
-      <w:r>
-        <w:tab/>
-      </w:r>
-      <w:r>
-        <w:tab/>
-      </w:r>
-      <w:r>
-        <w:t xml:space="preserve">        </w:t>
-      </w:r>
-      <w:r>
-        <w:t>isFinal: boolean</w:t>
+        <w:t xml:space="preserve">        }]</w:t>
+      </w:r>
+    </w:p>
+    <w:p>
+      <w:pPr>
+        <w:spacing w:line="200" w:lineRule="exact"/>
+        <w:contextualSpacing/>
+      </w:pPr>
+      <w:r>
+        <w:tab/>
+      </w:r>
+      <w:r>
+        <w:tab/>
+      </w:r>
+      <w:r>
+        <w:tab/>
+        <w:t xml:space="preserve">        isFinal: boolean</w:t>
       </w:r>
     </w:p>
     <w:p>
@@ -3611,8 +3572,6 @@
         <w:spacing w:line="200" w:lineRule="exact"/>
         <w:contextualSpacing/>
       </w:pPr>
-      <w:bookmarkStart w:id="1" w:name="_GoBack"/>
-      <w:bookmarkEnd w:id="1"/>
     </w:p>
     <w:p>
       <w:pPr>

</xml_diff>